<commit_message>
Resubida del integrante 1 y el word
</commit_message>
<xml_diff>
--- a/MVC.docx
+++ b/MVC.docx
@@ -4,7 +4,7 @@
   <w:body>
     <w:p>
       <w:pPr>
-        <w:pStyle w:val="Title"/>
+        <w:pStyle w:val="Ttulo"/>
       </w:pPr>
       <w:r>
         <w:t xml:space="preserve">Taller </w:t>
@@ -19,7 +19,7 @@
     <w:p/>
     <w:p>
       <w:pPr>
-        <w:pStyle w:val="Heading1"/>
+        <w:pStyle w:val="Ttulo1"/>
       </w:pPr>
       <w:r>
         <w:t xml:space="preserve">Objetivos: </w:t>
@@ -27,7 +27,7 @@
     </w:p>
     <w:p>
       <w:pPr>
-        <w:pStyle w:val="ListParagraph"/>
+        <w:pStyle w:val="Prrafodelista"/>
         <w:numPr>
           <w:ilvl w:val="0"/>
           <w:numId w:val="2"/>
@@ -39,7 +39,7 @@
     </w:p>
     <w:p>
       <w:pPr>
-        <w:pStyle w:val="ListParagraph"/>
+        <w:pStyle w:val="Prrafodelista"/>
         <w:numPr>
           <w:ilvl w:val="0"/>
           <w:numId w:val="2"/>
@@ -54,7 +54,7 @@
     </w:p>
     <w:p>
       <w:pPr>
-        <w:pStyle w:val="ListParagraph"/>
+        <w:pStyle w:val="Prrafodelista"/>
         <w:numPr>
           <w:ilvl w:val="0"/>
           <w:numId w:val="2"/>
@@ -66,7 +66,7 @@
     </w:p>
     <w:p>
       <w:pPr>
-        <w:pStyle w:val="Heading1"/>
+        <w:pStyle w:val="Ttulo1"/>
       </w:pPr>
       <w:r>
         <w:t>Antecedentes</w:t>
@@ -79,7 +79,7 @@
     </w:p>
     <w:p>
       <w:pPr>
-        <w:pStyle w:val="Heading2"/>
+        <w:pStyle w:val="Ttulo2"/>
       </w:pPr>
       <w:r>
         <w:t>Pasos previos</w:t>
@@ -87,7 +87,7 @@
     </w:p>
     <w:p>
       <w:pPr>
-        <w:pStyle w:val="ListParagraph"/>
+        <w:pStyle w:val="Prrafodelista"/>
         <w:numPr>
           <w:ilvl w:val="0"/>
           <w:numId w:val="9"/>
@@ -102,7 +102,7 @@
     </w:p>
     <w:p>
       <w:pPr>
-        <w:pStyle w:val="ListParagraph"/>
+        <w:pStyle w:val="Prrafodelista"/>
         <w:numPr>
           <w:ilvl w:val="0"/>
           <w:numId w:val="9"/>
@@ -120,7 +120,7 @@
     </w:p>
     <w:p>
       <w:pPr>
-        <w:pStyle w:val="ListParagraph"/>
+        <w:pStyle w:val="Prrafodelista"/>
         <w:numPr>
           <w:ilvl w:val="0"/>
           <w:numId w:val="9"/>
@@ -159,7 +159,7 @@
     </w:p>
     <w:p>
       <w:pPr>
-        <w:pStyle w:val="ListParagraph"/>
+        <w:pStyle w:val="Prrafodelista"/>
         <w:numPr>
           <w:ilvl w:val="0"/>
           <w:numId w:val="9"/>
@@ -171,7 +171,7 @@
     </w:p>
     <w:p>
       <w:pPr>
-        <w:pStyle w:val="ListParagraph"/>
+        <w:pStyle w:val="Prrafodelista"/>
         <w:numPr>
           <w:ilvl w:val="0"/>
           <w:numId w:val="9"/>
@@ -183,7 +183,7 @@
     </w:p>
     <w:p>
       <w:pPr>
-        <w:pStyle w:val="ListParagraph"/>
+        <w:pStyle w:val="Prrafodelista"/>
         <w:numPr>
           <w:ilvl w:val="0"/>
           <w:numId w:val="9"/>
@@ -195,7 +195,7 @@
     </w:p>
     <w:p>
       <w:pPr>
-        <w:pStyle w:val="Heading2"/>
+        <w:pStyle w:val="Ttulo2"/>
       </w:pPr>
       <w:r>
         <w:t>Comandos importantes</w:t>
@@ -203,7 +203,7 @@
     </w:p>
     <w:p>
       <w:pPr>
-        <w:pStyle w:val="ListParagraph"/>
+        <w:pStyle w:val="Prrafodelista"/>
         <w:numPr>
           <w:ilvl w:val="0"/>
           <w:numId w:val="11"/>
@@ -221,7 +221,7 @@
     </w:p>
     <w:p>
       <w:pPr>
-        <w:pStyle w:val="ListParagraph"/>
+        <w:pStyle w:val="Prrafodelista"/>
         <w:numPr>
           <w:ilvl w:val="0"/>
           <w:numId w:val="11"/>
@@ -239,7 +239,7 @@
     </w:p>
     <w:p>
       <w:pPr>
-        <w:pStyle w:val="ListParagraph"/>
+        <w:pStyle w:val="Prrafodelista"/>
         <w:numPr>
           <w:ilvl w:val="0"/>
           <w:numId w:val="11"/>
@@ -260,7 +260,7 @@
     </w:p>
     <w:p>
       <w:pPr>
-        <w:pStyle w:val="ListParagraph"/>
+        <w:pStyle w:val="Prrafodelista"/>
         <w:numPr>
           <w:ilvl w:val="0"/>
           <w:numId w:val="11"/>
@@ -278,7 +278,7 @@
     </w:p>
     <w:p>
       <w:pPr>
-        <w:pStyle w:val="ListParagraph"/>
+        <w:pStyle w:val="Prrafodelista"/>
         <w:numPr>
           <w:ilvl w:val="0"/>
           <w:numId w:val="11"/>
@@ -299,7 +299,7 @@
     </w:p>
     <w:p>
       <w:pPr>
-        <w:pStyle w:val="ListParagraph"/>
+        <w:pStyle w:val="Prrafodelista"/>
         <w:numPr>
           <w:ilvl w:val="0"/>
           <w:numId w:val="11"/>
@@ -320,7 +320,7 @@
     </w:p>
     <w:p>
       <w:pPr>
-        <w:pStyle w:val="ListParagraph"/>
+        <w:pStyle w:val="Prrafodelista"/>
         <w:numPr>
           <w:ilvl w:val="0"/>
           <w:numId w:val="11"/>
@@ -359,7 +359,7 @@
     </w:p>
     <w:p>
       <w:pPr>
-        <w:pStyle w:val="Heading1"/>
+        <w:pStyle w:val="Ttulo1"/>
       </w:pPr>
       <w:r>
         <w:t>Parte 1</w:t>
@@ -374,7 +374,7 @@
     </w:p>
     <w:p>
       <w:pPr>
-        <w:pStyle w:val="ListParagraph"/>
+        <w:pStyle w:val="Prrafodelista"/>
         <w:numPr>
           <w:ilvl w:val="0"/>
           <w:numId w:val="3"/>
@@ -392,7 +392,7 @@
     </w:p>
     <w:p>
       <w:pPr>
-        <w:pStyle w:val="ListParagraph"/>
+        <w:pStyle w:val="Prrafodelista"/>
         <w:numPr>
           <w:ilvl w:val="0"/>
           <w:numId w:val="3"/>
@@ -410,7 +410,7 @@
     </w:p>
     <w:p>
       <w:pPr>
-        <w:pStyle w:val="ListParagraph"/>
+        <w:pStyle w:val="Prrafodelista"/>
         <w:numPr>
           <w:ilvl w:val="0"/>
           <w:numId w:val="3"/>
@@ -440,7 +440,7 @@
     </w:p>
     <w:p>
       <w:pPr>
-        <w:pStyle w:val="ListParagraph"/>
+        <w:pStyle w:val="Prrafodelista"/>
         <w:numPr>
           <w:ilvl w:val="0"/>
           <w:numId w:val="3"/>
@@ -470,7 +470,7 @@
     </w:p>
     <w:p>
       <w:pPr>
-        <w:pStyle w:val="ListParagraph"/>
+        <w:pStyle w:val="Prrafodelista"/>
         <w:numPr>
           <w:ilvl w:val="0"/>
           <w:numId w:val="4"/>
@@ -513,16 +513,16 @@
     </w:p>
     <w:tbl>
       <w:tblPr>
-        <w:tblStyle w:val="TableGrid"/>
+        <w:tblStyle w:val="Tablaconcuadrcula"/>
         <w:tblW w:w="7470" w:type="dxa"/>
         <w:tblInd w:w="1435" w:type="dxa"/>
         <w:tblLook w:val="04A0" w:firstRow="1" w:lastRow="0" w:firstColumn="1" w:lastColumn="0" w:noHBand="0" w:noVBand="1"/>
       </w:tblPr>
       <w:tblGrid>
-        <w:gridCol w:w="1710"/>
-        <w:gridCol w:w="1710"/>
-        <w:gridCol w:w="2135"/>
-        <w:gridCol w:w="1915"/>
+        <w:gridCol w:w="1593"/>
+        <w:gridCol w:w="1641"/>
+        <w:gridCol w:w="1978"/>
+        <w:gridCol w:w="2258"/>
       </w:tblGrid>
       <w:tr>
         <w:tc>
@@ -614,12 +614,88 @@
                 <w:sz w:val="22"/>
               </w:rPr>
             </w:pPr>
+            <w:r>
+              <w:rPr>
+                <w:sz w:val="22"/>
+              </w:rPr>
+              <w:t>SnakeModel</w:t>
+            </w:r>
+          </w:p>
+          <w:p>
+            <w:pPr>
+              <w:jc w:val="center"/>
+              <w:rPr>
+                <w:sz w:val="22"/>
+              </w:rPr>
+            </w:pPr>
+            <w:r>
+              <w:rPr>
+                <w:sz w:val="22"/>
+              </w:rPr>
+              <w:t>GoldModel</w:t>
+            </w:r>
+          </w:p>
+          <w:p>
+            <w:pPr>
+              <w:jc w:val="center"/>
+              <w:rPr>
+                <w:sz w:val="22"/>
+              </w:rPr>
+            </w:pPr>
+            <w:r>
+              <w:rPr>
+                <w:sz w:val="22"/>
+              </w:rPr>
+              <w:t>GameModel</w:t>
+            </w:r>
           </w:p>
         </w:tc>
         <w:tc>
           <w:tcPr>
             <w:tcW w:w="1710" w:type="dxa"/>
           </w:tcPr>
+          <w:p>
+            <w:pPr>
+              <w:jc w:val="center"/>
+              <w:rPr>
+                <w:sz w:val="22"/>
+              </w:rPr>
+            </w:pPr>
+            <w:r>
+              <w:rPr>
+                <w:sz w:val="22"/>
+              </w:rPr>
+              <w:t>GUIView</w:t>
+            </w:r>
+          </w:p>
+          <w:p>
+            <w:pPr>
+              <w:jc w:val="center"/>
+              <w:rPr>
+                <w:sz w:val="22"/>
+              </w:rPr>
+            </w:pPr>
+            <w:r>
+              <w:rPr>
+                <w:sz w:val="22"/>
+              </w:rPr>
+              <w:t>GameView</w:t>
+            </w:r>
+          </w:p>
+          <w:p>
+            <w:pPr>
+              <w:jc w:val="center"/>
+              <w:rPr>
+                <w:sz w:val="22"/>
+              </w:rPr>
+            </w:pPr>
+            <w:r>
+              <w:rPr>
+                <w:sz w:val="22"/>
+              </w:rPr>
+              <w:t>GameFactory</w:t>
+            </w:r>
+          </w:p>
           <w:p>
             <w:pPr>
               <w:jc w:val="center"/>
@@ -640,6 +716,20 @@
                 <w:sz w:val="22"/>
               </w:rPr>
             </w:pPr>
+            <w:r>
+              <w:rPr>
+                <w:sz w:val="22"/>
+              </w:rPr>
+              <w:t>GameController</w:t>
+            </w:r>
+          </w:p>
+          <w:p>
+            <w:pPr>
+              <w:jc w:val="center"/>
+              <w:rPr>
+                <w:sz w:val="22"/>
+              </w:rPr>
+            </w:pPr>
           </w:p>
         </w:tc>
         <w:tc>
@@ -651,8 +741,110 @@
               <w:jc w:val="center"/>
               <w:rPr>
                 <w:sz w:val="22"/>
+                <w:lang w:val="en-US"/>
               </w:rPr>
             </w:pPr>
+            <w:r>
+              <w:rPr>
+                <w:sz w:val="22"/>
+                <w:lang w:val="en-US"/>
+              </w:rPr>
+              <w:t>Constants</w:t>
+            </w:r>
+          </w:p>
+          <w:p>
+            <w:pPr>
+              <w:jc w:val="center"/>
+              <w:rPr>
+                <w:sz w:val="22"/>
+                <w:lang w:val="en-US"/>
+              </w:rPr>
+            </w:pPr>
+            <w:r>
+              <w:rPr>
+                <w:sz w:val="22"/>
+                <w:lang w:val="en-US"/>
+              </w:rPr>
+              <w:t>Position</w:t>
+            </w:r>
+          </w:p>
+          <w:p>
+            <w:pPr>
+              <w:jc w:val="center"/>
+              <w:rPr>
+                <w:sz w:val="22"/>
+                <w:lang w:val="en-US"/>
+              </w:rPr>
+            </w:pPr>
+            <w:r>
+              <w:rPr>
+                <w:sz w:val="22"/>
+                <w:lang w:val="en-US"/>
+              </w:rPr>
+              <w:t>GameTile</w:t>
+            </w:r>
+          </w:p>
+          <w:p>
+            <w:pPr>
+              <w:jc w:val="center"/>
+              <w:rPr>
+                <w:sz w:val="22"/>
+                <w:lang w:val="en-US"/>
+              </w:rPr>
+            </w:pPr>
+            <w:r>
+              <w:rPr>
+                <w:sz w:val="22"/>
+                <w:lang w:val="en-US"/>
+              </w:rPr>
+              <w:t>RoundTile</w:t>
+            </w:r>
+          </w:p>
+          <w:p>
+            <w:pPr>
+              <w:jc w:val="center"/>
+              <w:rPr>
+                <w:sz w:val="22"/>
+                <w:lang w:val="en-US"/>
+              </w:rPr>
+            </w:pPr>
+            <w:r>
+              <w:rPr>
+                <w:sz w:val="22"/>
+                <w:lang w:val="en-US"/>
+              </w:rPr>
+              <w:t>RectangularTile</w:t>
+            </w:r>
+          </w:p>
+          <w:p>
+            <w:pPr>
+              <w:jc w:val="center"/>
+              <w:rPr>
+                <w:sz w:val="22"/>
+                <w:lang w:val="en-US"/>
+              </w:rPr>
+            </w:pPr>
+            <w:r>
+              <w:rPr>
+                <w:sz w:val="22"/>
+                <w:lang w:val="en-US"/>
+              </w:rPr>
+              <w:t>IGameFactory</w:t>
+            </w:r>
+          </w:p>
+          <w:p>
+            <w:pPr>
+              <w:jc w:val="center"/>
+              <w:rPr>
+                <w:sz w:val="22"/>
+              </w:rPr>
+            </w:pPr>
+            <w:r>
+              <w:rPr>
+                <w:sz w:val="22"/>
+              </w:rPr>
+              <w:t>GameOverException</w:t>
+            </w:r>
           </w:p>
         </w:tc>
       </w:tr>
@@ -666,7 +858,7 @@
     </w:p>
     <w:p>
       <w:pPr>
-        <w:pStyle w:val="ListParagraph"/>
+        <w:pStyle w:val="Prrafodelista"/>
         <w:numPr>
           <w:ilvl w:val="0"/>
           <w:numId w:val="4"/>
@@ -690,21 +882,35 @@
     </w:p>
     <w:p>
       <w:pPr>
+        <w:ind w:left="1080"/>
         <w:rPr>
           <w:sz w:val="20"/>
         </w:rPr>
       </w:pPr>
-    </w:p>
-    <w:p>
-      <w:pPr>
+      <w:r>
         <w:rPr>
           <w:sz w:val="20"/>
         </w:rPr>
-      </w:pPr>
-    </w:p>
-    <w:p>
-      <w:pPr>
-        <w:pStyle w:val="Heading1"/>
+        <w:t xml:space="preserve">En una vista general del proyecto, si cumple pero hay ciertas clases que tienen métodos que deberían estar en otra clase para cumplir los principios al 100%. </w:t>
+      </w:r>
+    </w:p>
+    <w:p>
+      <w:pPr>
+        <w:rPr>
+          <w:sz w:val="20"/>
+        </w:rPr>
+      </w:pPr>
+    </w:p>
+    <w:p>
+      <w:pPr>
+        <w:rPr>
+          <w:sz w:val="20"/>
+        </w:rPr>
+      </w:pPr>
+    </w:p>
+    <w:p>
+      <w:pPr>
+        <w:pStyle w:val="Ttulo1"/>
       </w:pPr>
       <w:r>
         <w:t>Parte 2</w:t>
@@ -732,477 +938,616 @@
     </w:p>
     <w:p>
       <w:pPr>
-        <w:pStyle w:val="ListParagraph"/>
+        <w:pStyle w:val="Prrafodelista"/>
         <w:ind w:left="360"/>
       </w:pPr>
       <w:r>
         <w:rPr>
-          <w:rStyle w:val="Heading2Char"/>
+          <w:rStyle w:val="Ttulo2Car"/>
           <w:highlight w:val="yellow"/>
         </w:rPr>
         <w:t>Nota</w:t>
       </w:r>
       <w:r>
         <w:rPr>
-          <w:rStyle w:val="Heading2Char"/>
+          <w:rStyle w:val="Ttulo2Car"/>
           <w:highlight w:val="yellow"/>
         </w:rPr>
         <w:t>2</w:t>
+      </w:r>
+      <w:r>
+        <w:rPr>
+          <w:rStyle w:val="Ttulo2Car"/>
+          <w:highlight w:val="yellow"/>
+        </w:rPr>
+        <w:t>:</w:t>
+      </w:r>
+      <w:r>
+        <w:rPr>
+          <w:highlight w:val="yellow"/>
+        </w:rPr>
+        <w:t xml:space="preserve"> Tengan en cuenta que cada integrante debe realizar los cambios que le corresponde, pero al finalizar deben subir en el orden (integrante </w:t>
+      </w:r>
+      <w:r>
+        <w:rPr>
+          <w:highlight w:val="yellow"/>
+        </w:rPr>
+        <w:t xml:space="preserve">1, </w:t>
+      </w:r>
+      <w:r>
+        <w:rPr>
+          <w:highlight w:val="yellow"/>
+        </w:rPr>
+        <w:t>integrante 2, integrante 3, integrante 1). Esto es para tratar de generar un conflicto de integración de código</w:t>
+      </w:r>
+      <w:r>
+        <w:rPr>
+          <w:highlight w:val="yellow"/>
+        </w:rPr>
+        <w:t xml:space="preserve"> con cada integrante</w:t>
+      </w:r>
+      <w:r>
+        <w:rPr>
+          <w:highlight w:val="yellow"/>
+        </w:rPr>
+        <w:t>.</w:t>
+      </w:r>
+    </w:p>
+    <w:p/>
+    <w:p>
+      <w:pPr>
+        <w:pStyle w:val="Prrafodelista"/>
+        <w:numPr>
+          <w:ilvl w:val="0"/>
+          <w:numId w:val="10"/>
+        </w:numPr>
+      </w:pPr>
+      <w:r>
+        <w:rPr>
+          <w:b/>
+        </w:rPr>
+        <w:t>Integrante1</w:t>
+      </w:r>
+      <w:r>
+        <w:t>(creó el repositorio)</w:t>
+      </w:r>
+      <w:r>
+        <w:t xml:space="preserve"> Marlon Eddie Lindao Varas</w:t>
+      </w:r>
+      <w:r>
+        <w:t>:</w:t>
+      </w:r>
+    </w:p>
+    <w:p>
+      <w:pPr>
+        <w:pStyle w:val="Prrafodelista"/>
+        <w:numPr>
+          <w:ilvl w:val="1"/>
+          <w:numId w:val="10"/>
+        </w:numPr>
+      </w:pPr>
+      <w:r>
+        <w:t>Ventana principal:</w:t>
+      </w:r>
+    </w:p>
+    <w:p>
+      <w:pPr>
+        <w:pStyle w:val="Prrafodelista"/>
+        <w:numPr>
+          <w:ilvl w:val="2"/>
+          <w:numId w:val="10"/>
+        </w:numPr>
+      </w:pPr>
+      <w:r>
+        <w:t>Cambiar el texto del botón de “Start Game” a “Let’s Go!!!”.</w:t>
+      </w:r>
+    </w:p>
+    <w:p>
+      <w:pPr>
+        <w:pStyle w:val="Prrafodelista"/>
+        <w:numPr>
+          <w:ilvl w:val="1"/>
+          <w:numId w:val="10"/>
+        </w:numPr>
+      </w:pPr>
+      <w:r>
+        <w:t>Juego Gold:</w:t>
+      </w:r>
+    </w:p>
+    <w:p>
+      <w:pPr>
+        <w:pStyle w:val="Prrafodelista"/>
+        <w:numPr>
+          <w:ilvl w:val="2"/>
+          <w:numId w:val="10"/>
+        </w:numPr>
+      </w:pPr>
+      <w:r>
+        <w:t>Por cada ficha recolectada, asigne 2 puntos en lugar de 1.</w:t>
+      </w:r>
+    </w:p>
+    <w:p>
+      <w:pPr>
+        <w:pStyle w:val="Prrafodelista"/>
+        <w:numPr>
+          <w:ilvl w:val="0"/>
+          <w:numId w:val="10"/>
+        </w:numPr>
+      </w:pPr>
+      <w:r>
+        <w:rPr>
+          <w:b/>
+        </w:rPr>
+        <w:t>Integrante2</w:t>
+      </w:r>
+      <w:r>
+        <w:rPr>
+          <w:b/>
+        </w:rPr>
+        <w:t xml:space="preserve"> Kevin Briones</w:t>
+      </w:r>
+      <w:r>
+        <w:t>:</w:t>
+      </w:r>
+    </w:p>
+    <w:p>
+      <w:pPr>
+        <w:pStyle w:val="Prrafodelista"/>
+        <w:numPr>
+          <w:ilvl w:val="1"/>
+          <w:numId w:val="10"/>
+        </w:numPr>
+      </w:pPr>
+      <w:r>
+        <w:t>Ventana principal:</w:t>
+      </w:r>
+    </w:p>
+    <w:p>
+      <w:pPr>
+        <w:pStyle w:val="Prrafodelista"/>
+        <w:numPr>
+          <w:ilvl w:val="2"/>
+          <w:numId w:val="10"/>
+        </w:numPr>
+      </w:pPr>
+      <w:r>
+        <w:t>Cambiar las dimensiones de la ventana a 15x15.</w:t>
+      </w:r>
+    </w:p>
+    <w:p>
+      <w:pPr>
+        <w:pStyle w:val="Prrafodelista"/>
+        <w:numPr>
+          <w:ilvl w:val="2"/>
+          <w:numId w:val="10"/>
+        </w:numPr>
+      </w:pPr>
+      <w:r>
+        <w:t>Cambiar el texto del botón “Start Game” a “Let’s Play”</w:t>
+      </w:r>
+    </w:p>
+    <w:p>
+      <w:pPr>
+        <w:pStyle w:val="Prrafodelista"/>
+        <w:numPr>
+          <w:ilvl w:val="2"/>
+          <w:numId w:val="10"/>
+        </w:numPr>
+      </w:pPr>
+      <w:r>
+        <w:t>Cambiar el color de fondo de la pantalla principal de blanco a gris (lightGray)</w:t>
+      </w:r>
+    </w:p>
+    <w:p>
+      <w:pPr>
+        <w:pStyle w:val="Prrafodelista"/>
+        <w:numPr>
+          <w:ilvl w:val="1"/>
+          <w:numId w:val="10"/>
+        </w:numPr>
+      </w:pPr>
+      <w:r>
+        <w:t>Juego Snake:</w:t>
+      </w:r>
+    </w:p>
+    <w:p>
+      <w:pPr>
+        <w:pStyle w:val="Prrafodelista"/>
+        <w:numPr>
+          <w:ilvl w:val="2"/>
+          <w:numId w:val="10"/>
+        </w:numPr>
+      </w:pPr>
+      <w:r>
+        <w:t>Para el juego ‘Snake’ cambie el color de la serpiente a verde (GREEN).</w:t>
+      </w:r>
+    </w:p>
+    <w:p/>
+    <w:p>
+      <w:pPr>
+        <w:pStyle w:val="Prrafodelista"/>
+        <w:numPr>
+          <w:ilvl w:val="0"/>
+          <w:numId w:val="10"/>
+        </w:numPr>
+      </w:pPr>
+      <w:r>
+        <w:rPr>
+          <w:b/>
+        </w:rPr>
+        <w:t>Integrante3</w:t>
+      </w:r>
+      <w:r>
+        <w:rPr>
+          <w:b/>
+        </w:rPr>
+        <w:t xml:space="preserve"> David Chang</w:t>
+      </w:r>
+      <w:r>
+        <w:t>:</w:t>
+      </w:r>
+    </w:p>
+    <w:p>
+      <w:pPr>
+        <w:pStyle w:val="Prrafodelista"/>
+        <w:numPr>
+          <w:ilvl w:val="1"/>
+          <w:numId w:val="10"/>
+        </w:numPr>
+      </w:pPr>
+      <w:r>
+        <w:t>Ventana principal:</w:t>
+      </w:r>
+    </w:p>
+    <w:p>
+      <w:pPr>
+        <w:pStyle w:val="Prrafodelista"/>
+        <w:numPr>
+          <w:ilvl w:val="2"/>
+          <w:numId w:val="10"/>
+        </w:numPr>
+      </w:pPr>
+      <w:r>
+        <w:t>Cambiar el texto del botón “Start Game” a “Empezar”</w:t>
+      </w:r>
+    </w:p>
+    <w:p>
+      <w:pPr>
+        <w:pStyle w:val="Prrafodelista"/>
+        <w:numPr>
+          <w:ilvl w:val="2"/>
+          <w:numId w:val="10"/>
+        </w:numPr>
+      </w:pPr>
+      <w:r>
+        <w:lastRenderedPageBreak/>
+        <w:t>Cambiar el color de fondo de la pantalla principal de blanco a celeste.</w:t>
+      </w:r>
+    </w:p>
+    <w:p>
+      <w:pPr>
+        <w:pStyle w:val="Prrafodelista"/>
+        <w:numPr>
+          <w:ilvl w:val="1"/>
+          <w:numId w:val="10"/>
+        </w:numPr>
+      </w:pPr>
+      <w:r>
+        <w:t>Juego Gold:</w:t>
+      </w:r>
+    </w:p>
+    <w:p>
+      <w:pPr>
+        <w:pStyle w:val="Prrafodelista"/>
+        <w:numPr>
+          <w:ilvl w:val="2"/>
+          <w:numId w:val="10"/>
+        </w:numPr>
+      </w:pPr>
+      <w:r>
+        <w:t>Cambie el color de relleno de las fichas a verde (green) y el color del borde a azul (blue).</w:t>
+      </w:r>
+    </w:p>
+    <w:p>
+      <w:pPr>
+        <w:pStyle w:val="Prrafodelista"/>
+        <w:numPr>
+          <w:ilvl w:val="2"/>
+          <w:numId w:val="10"/>
+        </w:numPr>
+      </w:pPr>
+      <w:r>
+        <w:t>Por cada ficha recolectada, asigne 3 puntos en lugar de 1.</w:t>
+      </w:r>
+    </w:p>
+    <w:p/>
+    <w:p>
+      <w:pPr>
+        <w:pStyle w:val="Prrafodelista"/>
+        <w:numPr>
+          <w:ilvl w:val="0"/>
+          <w:numId w:val="10"/>
+        </w:numPr>
+      </w:pPr>
+      <w:r>
+        <w:rPr>
+          <w:b/>
+        </w:rPr>
+        <w:t>Integrante1</w:t>
+      </w:r>
+      <w:r>
+        <w:rPr>
+          <w:b/>
+        </w:rPr>
+        <w:t>( otra vez )</w:t>
+      </w:r>
+      <w:r>
+        <w:t>:</w:t>
+      </w:r>
+    </w:p>
+    <w:p>
+      <w:pPr>
+        <w:pStyle w:val="Prrafodelista"/>
+        <w:numPr>
+          <w:ilvl w:val="1"/>
+          <w:numId w:val="10"/>
+        </w:numPr>
+      </w:pPr>
+      <w:r>
+        <w:t>Juego Gold:</w:t>
+      </w:r>
+    </w:p>
+    <w:p>
+      <w:pPr>
+        <w:pStyle w:val="Prrafodelista"/>
+        <w:numPr>
+          <w:ilvl w:val="2"/>
+          <w:numId w:val="10"/>
+        </w:numPr>
+      </w:pPr>
+      <w:r>
+        <w:t>Cambie el color de relleno de las fichas a verde (</w:t>
+      </w:r>
+      <w:r>
+        <w:t>CYAN</w:t>
+      </w:r>
+      <w:r>
+        <w:t>).</w:t>
+      </w:r>
+    </w:p>
+    <w:p>
+      <w:pPr>
+        <w:pStyle w:val="Prrafodelista"/>
+        <w:numPr>
+          <w:ilvl w:val="2"/>
+          <w:numId w:val="10"/>
+        </w:numPr>
+      </w:pPr>
+      <w:r>
+        <w:t xml:space="preserve">Por cada ficha recolectada, asigne </w:t>
+      </w:r>
+      <w:r>
+        <w:t>4</w:t>
+      </w:r>
+      <w:r>
+        <w:t xml:space="preserve"> puntos en lugar de </w:t>
+      </w:r>
+      <w:r>
+        <w:t>2</w:t>
+      </w:r>
+      <w:r>
+        <w:t>.</w:t>
+      </w:r>
+    </w:p>
+    <w:p>
+      <w:pPr>
+        <w:pStyle w:val="Prrafodelista"/>
+        <w:numPr>
+          <w:ilvl w:val="1"/>
+          <w:numId w:val="10"/>
+        </w:numPr>
+      </w:pPr>
+      <w:r>
+        <w:t>Juego Snake:</w:t>
+      </w:r>
+    </w:p>
+    <w:p>
+      <w:pPr>
+        <w:pStyle w:val="Prrafodelista"/>
+        <w:numPr>
+          <w:ilvl w:val="2"/>
+          <w:numId w:val="10"/>
+        </w:numPr>
+      </w:pPr>
+      <w:r>
+        <w:t>Aumente el número de frutas de 1 a 3.</w:t>
+      </w:r>
+    </w:p>
+    <w:p>
+      <w:pPr>
+        <w:pStyle w:val="Prrafodelista"/>
+        <w:ind w:left="1440"/>
+      </w:pPr>
+    </w:p>
+    <w:p>
+      <w:pPr>
+        <w:pStyle w:val="Ttulo1"/>
+      </w:pPr>
+      <w:r>
+        <w:t>Parte 3</w:t>
+      </w:r>
+    </w:p>
+    <w:p>
+      <w:pPr>
+        <w:rPr>
+          <w:sz w:val="22"/>
+        </w:rPr>
+      </w:pPr>
+    </w:p>
+    <w:p>
+      <w:pPr>
+        <w:rPr>
+          <w:sz w:val="22"/>
+        </w:rPr>
+      </w:pPr>
+      <w:r>
+        <w:rPr>
+          <w:sz w:val="22"/>
+        </w:rPr>
+        <w:t>Responda a las siguientes interrogantes</w:t>
+      </w:r>
+      <w:r>
+        <w:rPr>
+          <w:sz w:val="22"/>
+        </w:rPr>
+        <w:t xml:space="preserve"> (</w:t>
+      </w:r>
+      <w:r>
+        <w:rPr>
+          <w:b/>
+          <w:sz w:val="22"/>
+        </w:rPr>
+        <w:t>Solo uno del grupo debe subir este archivo al GitHub con las respuestas grupales</w:t>
+      </w:r>
+      <w:r>
+        <w:rPr>
+          <w:sz w:val="22"/>
+        </w:rPr>
+        <w:t>)</w:t>
+      </w:r>
+      <w:r>
+        <w:rPr>
+          <w:sz w:val="22"/>
+        </w:rPr>
+        <w:t>:</w:t>
+      </w:r>
+    </w:p>
+    <w:p>
+      <w:pPr>
+        <w:pStyle w:val="Prrafodelista"/>
+        <w:numPr>
+          <w:ilvl w:val="0"/>
+          <w:numId w:val="7"/>
+        </w:numPr>
+        <w:rPr>
+          <w:sz w:val="22"/>
+        </w:rPr>
+      </w:pPr>
+      <w:r>
+        <w:rPr>
+          <w:sz w:val="22"/>
+        </w:rPr>
+        <w:t>¿Le resultó complicado r</w:t>
+      </w:r>
+      <w:r>
+        <w:rPr>
+          <w:sz w:val="22"/>
+        </w:rPr>
+        <w:t>ealizar los cambios solicitados?</w:t>
+      </w:r>
+    </w:p>
+    <w:p>
+      <w:pPr>
+        <w:ind w:left="360"/>
+        <w:jc w:val="both"/>
+        <w:rPr>
+          <w:sz w:val="22"/>
+        </w:rPr>
+      </w:pPr>
+      <w:r>
+        <w:rPr>
+          <w:sz w:val="22"/>
+        </w:rPr>
+        <w:t>No, porque</w:t>
+      </w:r>
+      <w:r>
+        <w:rPr>
+          <w:sz w:val="22"/>
+        </w:rPr>
+        <w:t xml:space="preserve"> cada integrante </w:t>
+      </w:r>
+      <w:r>
+        <w:rPr>
+          <w:sz w:val="22"/>
+        </w:rPr>
+        <w:t>teníamos respaldo de los cambios que habíamos hecho, lo cual no teníamos problemas si se nos eliminaba nuestros cambios.</w:t>
+      </w:r>
+    </w:p>
+    <w:p>
+      <w:pPr>
+        <w:pStyle w:val="Prrafodelista"/>
+        <w:numPr>
+          <w:ilvl w:val="0"/>
+          <w:numId w:val="7"/>
+        </w:numPr>
+        <w:rPr>
+          <w:sz w:val="22"/>
+        </w:rPr>
+      </w:pPr>
+      <w:r>
+        <w:rPr>
+          <w:sz w:val="22"/>
+        </w:rPr>
+        <w:t>¿Cuáles considera usted que son los archivos/clases ‘más importantes?</w:t>
+      </w:r>
+    </w:p>
+    <w:p>
+      <w:pPr>
+        <w:ind w:left="360"/>
+        <w:rPr>
+          <w:sz w:val="22"/>
+        </w:rPr>
+      </w:pPr>
+      <w:r>
+        <w:rPr>
+          <w:sz w:val="22"/>
+        </w:rPr>
+        <w:t>Las clases gameview, snakemodel y goldmodel.</w:t>
+      </w:r>
+    </w:p>
+    <w:p>
+      <w:pPr>
+        <w:pStyle w:val="Prrafodelista"/>
+        <w:numPr>
+          <w:ilvl w:val="0"/>
+          <w:numId w:val="7"/>
+        </w:numPr>
+        <w:rPr>
+          <w:sz w:val="22"/>
+        </w:rPr>
+      </w:pPr>
+      <w:r>
+        <w:rPr>
+          <w:sz w:val="22"/>
+        </w:rPr>
+        <w:t>¿Qué aspectos ayudaron a realizar los cambios?</w:t>
+      </w:r>
+    </w:p>
+    <w:p>
+      <w:pPr>
+        <w:ind w:left="360"/>
+        <w:rPr>
+          <w:sz w:val="22"/>
+        </w:rPr>
+      </w:pPr>
+      <w:r>
+        <w:rPr>
+          <w:sz w:val="22"/>
+        </w:rPr>
+        <w:t>Que cada integrante no trabajo mucho en una misma clase del otro integrante</w:t>
       </w:r>
       <w:bookmarkStart w:id="0" w:name="_GoBack"/>
       <w:bookmarkEnd w:id="0"/>
       <w:r>
         <w:rPr>
-          <w:rStyle w:val="Heading2Char"/>
-          <w:highlight w:val="yellow"/>
-        </w:rPr>
-        <w:t>:</w:t>
-      </w:r>
-      <w:r>
-        <w:rPr>
-          <w:highlight w:val="yellow"/>
-        </w:rPr>
-        <w:t xml:space="preserve"> Tengan en cuenta que cada integrante debe realizar los cambios que le corresponde, pero al finalizar deben subir en el orden (integrante </w:t>
-      </w:r>
-      <w:r>
-        <w:rPr>
-          <w:highlight w:val="yellow"/>
-        </w:rPr>
-        <w:t xml:space="preserve">1, </w:t>
-      </w:r>
-      <w:r>
-        <w:rPr>
-          <w:highlight w:val="yellow"/>
-        </w:rPr>
-        <w:t>integrante 2, integrante 3, integrante 1). Esto es para tratar de generar un conflicto de integración de código</w:t>
-      </w:r>
-      <w:r>
-        <w:rPr>
-          <w:highlight w:val="yellow"/>
-        </w:rPr>
-        <w:t xml:space="preserve"> con cada integrante</w:t>
-      </w:r>
-      <w:r>
-        <w:rPr>
-          <w:highlight w:val="yellow"/>
+          <w:sz w:val="22"/>
         </w:rPr>
         <w:t>.</w:t>
       </w:r>
     </w:p>
-    <w:p/>
-    <w:p>
-      <w:pPr>
-        <w:pStyle w:val="ListParagraph"/>
-        <w:numPr>
-          <w:ilvl w:val="0"/>
-          <w:numId w:val="10"/>
-        </w:numPr>
-      </w:pPr>
-      <w:r>
-        <w:rPr>
-          <w:b/>
-        </w:rPr>
-        <w:t>Integrante1</w:t>
-      </w:r>
-      <w:r>
-        <w:t>(creó el repositorio):</w:t>
-      </w:r>
-    </w:p>
-    <w:p>
-      <w:pPr>
-        <w:pStyle w:val="ListParagraph"/>
-        <w:numPr>
-          <w:ilvl w:val="1"/>
-          <w:numId w:val="10"/>
-        </w:numPr>
-      </w:pPr>
-      <w:r>
-        <w:t>Ventana principal:</w:t>
-      </w:r>
-    </w:p>
-    <w:p>
-      <w:pPr>
-        <w:pStyle w:val="ListParagraph"/>
-        <w:numPr>
-          <w:ilvl w:val="2"/>
-          <w:numId w:val="10"/>
-        </w:numPr>
-      </w:pPr>
-      <w:r>
-        <w:t>Cambiar el texto del botón de “Start Game” a “Let’s Go!!!”.</w:t>
-      </w:r>
-    </w:p>
-    <w:p>
-      <w:pPr>
-        <w:pStyle w:val="ListParagraph"/>
-        <w:numPr>
-          <w:ilvl w:val="1"/>
-          <w:numId w:val="10"/>
-        </w:numPr>
-      </w:pPr>
-      <w:r>
-        <w:t>Juego Gold:</w:t>
-      </w:r>
-    </w:p>
-    <w:p>
-      <w:pPr>
-        <w:pStyle w:val="ListParagraph"/>
-        <w:numPr>
-          <w:ilvl w:val="2"/>
-          <w:numId w:val="10"/>
-        </w:numPr>
-      </w:pPr>
-      <w:r>
-        <w:t>Por cada ficha recolectada, asigne 2 puntos en lugar de 1.</w:t>
-      </w:r>
-    </w:p>
-    <w:p>
-      <w:pPr>
-        <w:pStyle w:val="ListParagraph"/>
-        <w:numPr>
-          <w:ilvl w:val="0"/>
-          <w:numId w:val="10"/>
-        </w:numPr>
-      </w:pPr>
-      <w:r>
-        <w:rPr>
-          <w:b/>
-        </w:rPr>
-        <w:t>Integrante2</w:t>
-      </w:r>
-      <w:r>
-        <w:t>:</w:t>
-      </w:r>
-    </w:p>
-    <w:p>
-      <w:pPr>
-        <w:pStyle w:val="ListParagraph"/>
-        <w:numPr>
-          <w:ilvl w:val="1"/>
-          <w:numId w:val="10"/>
-        </w:numPr>
-      </w:pPr>
-      <w:r>
-        <w:t>Ventana principal:</w:t>
-      </w:r>
-    </w:p>
-    <w:p>
-      <w:pPr>
-        <w:pStyle w:val="ListParagraph"/>
-        <w:numPr>
-          <w:ilvl w:val="2"/>
-          <w:numId w:val="10"/>
-        </w:numPr>
-      </w:pPr>
-      <w:r>
-        <w:t>Cambiar las dimensiones de la ventana a 15x15.</w:t>
-      </w:r>
-    </w:p>
-    <w:p>
-      <w:pPr>
-        <w:pStyle w:val="ListParagraph"/>
-        <w:numPr>
-          <w:ilvl w:val="2"/>
-          <w:numId w:val="10"/>
-        </w:numPr>
-      </w:pPr>
-      <w:r>
-        <w:t>Cambiar el texto del botón “Start Game” a “Let’s Play”</w:t>
-      </w:r>
-    </w:p>
-    <w:p>
-      <w:pPr>
-        <w:pStyle w:val="ListParagraph"/>
-        <w:numPr>
-          <w:ilvl w:val="2"/>
-          <w:numId w:val="10"/>
-        </w:numPr>
-      </w:pPr>
-      <w:r>
-        <w:t>Cambiar el color de fondo de la pantalla principal de blanco a gris (lightGray)</w:t>
-      </w:r>
-    </w:p>
-    <w:p>
-      <w:pPr>
-        <w:pStyle w:val="ListParagraph"/>
-        <w:numPr>
-          <w:ilvl w:val="1"/>
-          <w:numId w:val="10"/>
-        </w:numPr>
-      </w:pPr>
-      <w:r>
-        <w:t>Juego Snake:</w:t>
-      </w:r>
-    </w:p>
-    <w:p>
-      <w:pPr>
-        <w:pStyle w:val="ListParagraph"/>
-        <w:numPr>
-          <w:ilvl w:val="2"/>
-          <w:numId w:val="10"/>
-        </w:numPr>
-      </w:pPr>
-      <w:r>
-        <w:t>Para el juego ‘Snake’ cambie el color de la serpiente a verde (GREEN).</w:t>
-      </w:r>
-    </w:p>
-    <w:p/>
-    <w:p>
-      <w:pPr>
-        <w:pStyle w:val="ListParagraph"/>
-        <w:numPr>
-          <w:ilvl w:val="0"/>
-          <w:numId w:val="10"/>
-        </w:numPr>
-      </w:pPr>
-      <w:r>
-        <w:rPr>
-          <w:b/>
-        </w:rPr>
-        <w:t>Integrante3</w:t>
-      </w:r>
-      <w:r>
-        <w:t>:</w:t>
-      </w:r>
-    </w:p>
-    <w:p>
-      <w:pPr>
-        <w:pStyle w:val="ListParagraph"/>
-        <w:numPr>
-          <w:ilvl w:val="1"/>
-          <w:numId w:val="10"/>
-        </w:numPr>
-      </w:pPr>
-      <w:r>
-        <w:t>Ventana principal:</w:t>
-      </w:r>
-    </w:p>
-    <w:p>
-      <w:pPr>
-        <w:pStyle w:val="ListParagraph"/>
-        <w:numPr>
-          <w:ilvl w:val="2"/>
-          <w:numId w:val="10"/>
-        </w:numPr>
-      </w:pPr>
-      <w:r>
-        <w:t>Cambiar el texto del botón “Start Game” a “Empezar”</w:t>
-      </w:r>
-    </w:p>
-    <w:p>
-      <w:pPr>
-        <w:pStyle w:val="ListParagraph"/>
-        <w:numPr>
-          <w:ilvl w:val="2"/>
-          <w:numId w:val="10"/>
-        </w:numPr>
-      </w:pPr>
-      <w:r>
-        <w:t>Cambiar el color de fondo de la pantalla principal de blanco a celeste.</w:t>
-      </w:r>
-    </w:p>
-    <w:p>
-      <w:pPr>
-        <w:pStyle w:val="ListParagraph"/>
-        <w:numPr>
-          <w:ilvl w:val="1"/>
-          <w:numId w:val="10"/>
-        </w:numPr>
-      </w:pPr>
-      <w:r>
-        <w:t>Juego Gold:</w:t>
-      </w:r>
-    </w:p>
-    <w:p>
-      <w:pPr>
-        <w:pStyle w:val="ListParagraph"/>
-        <w:numPr>
-          <w:ilvl w:val="2"/>
-          <w:numId w:val="10"/>
-        </w:numPr>
-      </w:pPr>
-      <w:r>
-        <w:t>Cambie el color de relleno de las fichas a verde (green) y el color del borde a azul (blue).</w:t>
-      </w:r>
-    </w:p>
-    <w:p>
-      <w:pPr>
-        <w:pStyle w:val="ListParagraph"/>
-        <w:numPr>
-          <w:ilvl w:val="2"/>
-          <w:numId w:val="10"/>
-        </w:numPr>
-      </w:pPr>
-      <w:r>
-        <w:t>Por cada ficha recolectada, asigne 3 puntos en lugar de 1.</w:t>
-      </w:r>
-    </w:p>
-    <w:p/>
-    <w:p>
-      <w:pPr>
-        <w:pStyle w:val="ListParagraph"/>
-        <w:numPr>
-          <w:ilvl w:val="0"/>
-          <w:numId w:val="10"/>
-        </w:numPr>
-      </w:pPr>
-      <w:r>
-        <w:rPr>
-          <w:b/>
-        </w:rPr>
-        <w:t>Integrante1</w:t>
-      </w:r>
-      <w:r>
-        <w:rPr>
-          <w:b/>
-        </w:rPr>
-        <w:t>( otra vez )</w:t>
-      </w:r>
-      <w:r>
-        <w:t>:</w:t>
-      </w:r>
-    </w:p>
-    <w:p>
-      <w:pPr>
-        <w:pStyle w:val="ListParagraph"/>
-        <w:numPr>
-          <w:ilvl w:val="1"/>
-          <w:numId w:val="10"/>
-        </w:numPr>
-      </w:pPr>
-      <w:r>
-        <w:lastRenderedPageBreak/>
-        <w:t>Juego Gold:</w:t>
-      </w:r>
-    </w:p>
-    <w:p>
-      <w:pPr>
-        <w:pStyle w:val="ListParagraph"/>
-        <w:numPr>
-          <w:ilvl w:val="2"/>
-          <w:numId w:val="10"/>
-        </w:numPr>
-      </w:pPr>
-      <w:r>
-        <w:t>Cambie el color de relleno de las fichas a verde (</w:t>
-      </w:r>
-      <w:r>
-        <w:t>CYAN</w:t>
-      </w:r>
-      <w:r>
-        <w:t>).</w:t>
-      </w:r>
-    </w:p>
-    <w:p>
-      <w:pPr>
-        <w:pStyle w:val="ListParagraph"/>
-        <w:numPr>
-          <w:ilvl w:val="2"/>
-          <w:numId w:val="10"/>
-        </w:numPr>
-      </w:pPr>
-      <w:r>
-        <w:t xml:space="preserve">Por cada ficha recolectada, asigne </w:t>
-      </w:r>
-      <w:r>
-        <w:t>4</w:t>
-      </w:r>
-      <w:r>
-        <w:t xml:space="preserve"> puntos en lugar de </w:t>
-      </w:r>
-      <w:r>
-        <w:t>2</w:t>
-      </w:r>
-      <w:r>
-        <w:t>.</w:t>
-      </w:r>
-    </w:p>
-    <w:p>
-      <w:pPr>
-        <w:pStyle w:val="ListParagraph"/>
-        <w:numPr>
-          <w:ilvl w:val="1"/>
-          <w:numId w:val="10"/>
-        </w:numPr>
-      </w:pPr>
-      <w:r>
-        <w:t>Juego Snake:</w:t>
-      </w:r>
-    </w:p>
-    <w:p>
-      <w:pPr>
-        <w:pStyle w:val="ListParagraph"/>
-        <w:numPr>
-          <w:ilvl w:val="2"/>
-          <w:numId w:val="10"/>
-        </w:numPr>
-      </w:pPr>
-      <w:r>
-        <w:t>Aumente el número de frutas de 1 a 3.</w:t>
-      </w:r>
-    </w:p>
-    <w:p>
-      <w:pPr>
-        <w:pStyle w:val="ListParagraph"/>
-        <w:ind w:left="1440"/>
-      </w:pPr>
-    </w:p>
-    <w:p>
-      <w:pPr>
-        <w:pStyle w:val="Heading1"/>
-      </w:pPr>
-      <w:r>
-        <w:t>Parte 3</w:t>
-      </w:r>
-    </w:p>
-    <w:p>
-      <w:pPr>
-        <w:rPr>
-          <w:sz w:val="22"/>
-        </w:rPr>
-      </w:pPr>
-    </w:p>
-    <w:p>
-      <w:pPr>
-        <w:rPr>
-          <w:sz w:val="22"/>
-        </w:rPr>
-      </w:pPr>
-      <w:r>
-        <w:rPr>
-          <w:sz w:val="22"/>
-        </w:rPr>
-        <w:t>Responda a las siguientes interrogantes</w:t>
-      </w:r>
-      <w:r>
-        <w:rPr>
-          <w:sz w:val="22"/>
-        </w:rPr>
-        <w:t xml:space="preserve"> (</w:t>
-      </w:r>
-      <w:r>
-        <w:rPr>
-          <w:b/>
-          <w:sz w:val="22"/>
-        </w:rPr>
-        <w:t>Solo uno del grupo debe subir este archivo al GitHub con las respuestas grupales</w:t>
-      </w:r>
-      <w:r>
-        <w:rPr>
-          <w:sz w:val="22"/>
-        </w:rPr>
-        <w:t>)</w:t>
-      </w:r>
-      <w:r>
-        <w:rPr>
-          <w:sz w:val="22"/>
-        </w:rPr>
-        <w:t>:</w:t>
-      </w:r>
-    </w:p>
-    <w:p>
-      <w:pPr>
-        <w:pStyle w:val="ListParagraph"/>
+    <w:p>
+      <w:pPr>
+        <w:pStyle w:val="Prrafodelista"/>
         <w:numPr>
           <w:ilvl w:val="0"/>
           <w:numId w:val="7"/>
@@ -1215,18 +1560,27 @@
         <w:rPr>
           <w:sz w:val="22"/>
         </w:rPr>
-        <w:t>¿Le resultó complicado r</w:t>
-      </w:r>
-      <w:r>
-        <w:rPr>
-          <w:sz w:val="22"/>
-        </w:rPr>
-        <w:t>ealizar los cambios solicitados?</w:t>
-      </w:r>
-    </w:p>
-    <w:p>
-      <w:pPr>
-        <w:pStyle w:val="ListParagraph"/>
+        <w:t>Luego de haber explorado el código, ¿considera usted que se respetan los principios de MVC?</w:t>
+      </w:r>
+    </w:p>
+    <w:p>
+      <w:pPr>
+        <w:ind w:left="360"/>
+        <w:jc w:val="both"/>
+        <w:rPr>
+          <w:sz w:val="22"/>
+        </w:rPr>
+      </w:pPr>
+      <w:r>
+        <w:rPr>
+          <w:sz w:val="22"/>
+        </w:rPr>
+        <w:t>No, porque en ciertas clases como goldmodel, que es un modelo, tiene funciones que deberían estar en una clase que sirva de control, por ejemplo, tiene el método que mueve al punto rojo.</w:t>
+      </w:r>
+    </w:p>
+    <w:p>
+      <w:pPr>
+        <w:pStyle w:val="Prrafodelista"/>
         <w:numPr>
           <w:ilvl w:val="0"/>
           <w:numId w:val="7"/>
@@ -1239,73 +1593,33 @@
         <w:rPr>
           <w:sz w:val="22"/>
         </w:rPr>
-        <w:t>¿Cuáles considera usted que son los archivos/clases ‘más importantes?</w:t>
-      </w:r>
-    </w:p>
-    <w:p>
-      <w:pPr>
-        <w:pStyle w:val="ListParagraph"/>
-        <w:numPr>
-          <w:ilvl w:val="0"/>
-          <w:numId w:val="7"/>
-        </w:numPr>
-        <w:rPr>
-          <w:sz w:val="22"/>
-        </w:rPr>
-      </w:pPr>
-      <w:r>
-        <w:rPr>
-          <w:sz w:val="22"/>
-        </w:rPr>
-        <w:t>¿Qué aspectos ayudaron a realizar los cambios?</w:t>
-      </w:r>
-    </w:p>
-    <w:p>
-      <w:pPr>
-        <w:pStyle w:val="ListParagraph"/>
-        <w:numPr>
-          <w:ilvl w:val="0"/>
-          <w:numId w:val="7"/>
-        </w:numPr>
-        <w:rPr>
-          <w:sz w:val="22"/>
-        </w:rPr>
-      </w:pPr>
-      <w:r>
-        <w:rPr>
-          <w:sz w:val="22"/>
-        </w:rPr>
-        <w:t>Luego de haber explorado el código, ¿considera usted que se respetan los principios de MVC?</w:t>
-      </w:r>
-    </w:p>
-    <w:p>
-      <w:pPr>
-        <w:pStyle w:val="ListParagraph"/>
-        <w:numPr>
-          <w:ilvl w:val="0"/>
-          <w:numId w:val="7"/>
-        </w:numPr>
-        <w:rPr>
-          <w:sz w:val="22"/>
-        </w:rPr>
-      </w:pPr>
-      <w:r>
-        <w:rPr>
-          <w:sz w:val="22"/>
-        </w:rPr>
         <w:t>¿Qué cambios haría para mejorar la arquitectura de la aplicación?</w:t>
       </w:r>
     </w:p>
     <w:p>
       <w:pPr>
-        <w:rPr>
-          <w:sz w:val="22"/>
-        </w:rPr>
-      </w:pPr>
-    </w:p>
-    <w:p>
-      <w:pPr>
-        <w:pStyle w:val="Heading1"/>
+        <w:ind w:left="360"/>
+        <w:rPr>
+          <w:sz w:val="22"/>
+        </w:rPr>
+      </w:pPr>
+      <w:r>
+        <w:rPr>
+          <w:sz w:val="22"/>
+        </w:rPr>
+        <w:t>Ubicar las funciones que no pertenecen a una clase, en la clase correspondiente.</w:t>
+      </w:r>
+    </w:p>
+    <w:p>
+      <w:pPr>
+        <w:rPr>
+          <w:sz w:val="22"/>
+        </w:rPr>
+      </w:pPr>
+    </w:p>
+    <w:p>
+      <w:pPr>
+        <w:pStyle w:val="Ttulo1"/>
       </w:pPr>
       <w:r>
         <w:t>Entregables</w:t>
@@ -1313,7 +1627,7 @@
     </w:p>
     <w:p>
       <w:pPr>
-        <w:pStyle w:val="ListParagraph"/>
+        <w:pStyle w:val="Prrafodelista"/>
         <w:numPr>
           <w:ilvl w:val="0"/>
           <w:numId w:val="8"/>
@@ -1349,7 +1663,7 @@
     </w:p>
     <w:p>
       <w:pPr>
-        <w:pStyle w:val="ListParagraph"/>
+        <w:pStyle w:val="Prrafodelista"/>
         <w:numPr>
           <w:ilvl w:val="0"/>
           <w:numId w:val="8"/>
@@ -1367,7 +1681,7 @@
     </w:p>
     <w:p>
       <w:pPr>
-        <w:pStyle w:val="ListParagraph"/>
+        <w:pStyle w:val="Prrafodelista"/>
         <w:numPr>
           <w:ilvl w:val="0"/>
           <w:numId w:val="8"/>
@@ -1512,7 +1826,7 @@
     <w:sdtContent>
       <w:p>
         <w:pPr>
-          <w:pStyle w:val="Footer"/>
+          <w:pStyle w:val="Piedepgina"/>
           <w:jc w:val="right"/>
         </w:pPr>
         <w:r>
@@ -1541,7 +1855,7 @@
   </w:sdt>
   <w:p>
     <w:pPr>
-      <w:pStyle w:val="Footer"/>
+      <w:pStyle w:val="Piedepgina"/>
     </w:pPr>
   </w:p>
 </w:ftr>
@@ -2760,6 +3074,7 @@
     <w:lsdException w:name="HTML Sample" w:semiHidden="1" w:unhideWhenUsed="1"/>
     <w:lsdException w:name="HTML Typewriter" w:semiHidden="1" w:unhideWhenUsed="1"/>
     <w:lsdException w:name="HTML Variable" w:semiHidden="1" w:unhideWhenUsed="1"/>
+    <w:lsdException w:name="Normal Table" w:semiHidden="1" w:unhideWhenUsed="1"/>
     <w:lsdException w:name="annotation subject" w:semiHidden="1" w:unhideWhenUsed="1"/>
     <w:lsdException w:name="No List" w:semiHidden="1" w:unhideWhenUsed="1"/>
     <w:lsdException w:name="Outline List 1" w:semiHidden="1" w:unhideWhenUsed="1"/>
@@ -2806,8 +3121,10 @@
     <w:lsdException w:name="Table Subtle 2" w:semiHidden="1" w:unhideWhenUsed="1"/>
     <w:lsdException w:name="Table Web 1" w:semiHidden="1" w:unhideWhenUsed="1"/>
     <w:lsdException w:name="Table Web 2" w:semiHidden="1" w:unhideWhenUsed="1"/>
+    <w:lsdException w:name="Table Web 3" w:semiHidden="1" w:unhideWhenUsed="1"/>
     <w:lsdException w:name="Balloon Text" w:semiHidden="1" w:unhideWhenUsed="1"/>
     <w:lsdException w:name="Table Grid" w:uiPriority="39"/>
+    <w:lsdException w:name="Table Theme" w:semiHidden="1" w:unhideWhenUsed="1"/>
     <w:lsdException w:name="Placeholder Text" w:semiHidden="1"/>
     <w:lsdException w:name="No Spacing" w:uiPriority="1" w:qFormat="1"/>
     <w:lsdException w:name="Light Shading" w:uiPriority="60"/>
@@ -3035,11 +3352,11 @@
     <w:qFormat/>
     <w:rsid w:val="00867061"/>
   </w:style>
-  <w:style w:type="paragraph" w:styleId="Heading1">
+  <w:style w:type="paragraph" w:styleId="Ttulo1">
     <w:name w:val="heading 1"/>
     <w:basedOn w:val="Normal"/>
     <w:next w:val="Normal"/>
-    <w:link w:val="Heading1Char"/>
+    <w:link w:val="Ttulo1Car"/>
     <w:uiPriority w:val="9"/>
     <w:qFormat/>
     <w:rsid w:val="00867061"/>
@@ -3059,11 +3376,11 @@
       <w:szCs w:val="36"/>
     </w:rPr>
   </w:style>
-  <w:style w:type="paragraph" w:styleId="Heading2">
+  <w:style w:type="paragraph" w:styleId="Ttulo2">
     <w:name w:val="heading 2"/>
     <w:basedOn w:val="Normal"/>
     <w:next w:val="Normal"/>
-    <w:link w:val="Heading2Char"/>
+    <w:link w:val="Ttulo2Car"/>
     <w:uiPriority w:val="9"/>
     <w:unhideWhenUsed/>
     <w:qFormat/>
@@ -3081,11 +3398,11 @@
       <w:szCs w:val="28"/>
     </w:rPr>
   </w:style>
-  <w:style w:type="paragraph" w:styleId="Heading3">
+  <w:style w:type="paragraph" w:styleId="Ttulo3">
     <w:name w:val="heading 3"/>
     <w:basedOn w:val="Normal"/>
     <w:next w:val="Normal"/>
-    <w:link w:val="Heading3Char"/>
+    <w:link w:val="Ttulo3Car"/>
     <w:uiPriority w:val="9"/>
     <w:unhideWhenUsed/>
     <w:qFormat/>
@@ -3103,11 +3420,11 @@
       <w:szCs w:val="26"/>
     </w:rPr>
   </w:style>
-  <w:style w:type="paragraph" w:styleId="Heading4">
+  <w:style w:type="paragraph" w:styleId="Ttulo4">
     <w:name w:val="heading 4"/>
     <w:basedOn w:val="Normal"/>
     <w:next w:val="Normal"/>
-    <w:link w:val="Heading4Char"/>
+    <w:link w:val="Ttulo4Car"/>
     <w:uiPriority w:val="9"/>
     <w:unhideWhenUsed/>
     <w:qFormat/>
@@ -3124,11 +3441,11 @@
       <w:szCs w:val="24"/>
     </w:rPr>
   </w:style>
-  <w:style w:type="paragraph" w:styleId="Heading5">
+  <w:style w:type="paragraph" w:styleId="Ttulo5">
     <w:name w:val="heading 5"/>
     <w:basedOn w:val="Normal"/>
     <w:next w:val="Normal"/>
-    <w:link w:val="Heading5Char"/>
+    <w:link w:val="Ttulo5Car"/>
     <w:uiPriority w:val="9"/>
     <w:semiHidden/>
     <w:unhideWhenUsed/>
@@ -3148,11 +3465,11 @@
       <w:szCs w:val="22"/>
     </w:rPr>
   </w:style>
-  <w:style w:type="paragraph" w:styleId="Heading6">
+  <w:style w:type="paragraph" w:styleId="Ttulo6">
     <w:name w:val="heading 6"/>
     <w:basedOn w:val="Normal"/>
     <w:next w:val="Normal"/>
-    <w:link w:val="Heading6Char"/>
+    <w:link w:val="Ttulo6Car"/>
     <w:uiPriority w:val="9"/>
     <w:semiHidden/>
     <w:unhideWhenUsed/>
@@ -3169,11 +3486,11 @@
       <w:color w:val="595959" w:themeColor="text1" w:themeTint="A6"/>
     </w:rPr>
   </w:style>
-  <w:style w:type="paragraph" w:styleId="Heading7">
+  <w:style w:type="paragraph" w:styleId="Ttulo7">
     <w:name w:val="heading 7"/>
     <w:basedOn w:val="Normal"/>
     <w:next w:val="Normal"/>
-    <w:link w:val="Heading7Char"/>
+    <w:link w:val="Ttulo7Car"/>
     <w:uiPriority w:val="9"/>
     <w:semiHidden/>
     <w:unhideWhenUsed/>
@@ -3192,11 +3509,11 @@
       <w:color w:val="595959" w:themeColor="text1" w:themeTint="A6"/>
     </w:rPr>
   </w:style>
-  <w:style w:type="paragraph" w:styleId="Heading8">
+  <w:style w:type="paragraph" w:styleId="Ttulo8">
     <w:name w:val="heading 8"/>
     <w:basedOn w:val="Normal"/>
     <w:next w:val="Normal"/>
-    <w:link w:val="Heading8Char"/>
+    <w:link w:val="Ttulo8Car"/>
     <w:uiPriority w:val="9"/>
     <w:semiHidden/>
     <w:unhideWhenUsed/>
@@ -3214,11 +3531,11 @@
       <w:color w:val="595959" w:themeColor="text1" w:themeTint="A6"/>
     </w:rPr>
   </w:style>
-  <w:style w:type="paragraph" w:styleId="Heading9">
+  <w:style w:type="paragraph" w:styleId="Ttulo9">
     <w:name w:val="heading 9"/>
     <w:basedOn w:val="Normal"/>
     <w:next w:val="Normal"/>
-    <w:link w:val="Heading9Char"/>
+    <w:link w:val="Ttulo9Car"/>
     <w:uiPriority w:val="9"/>
     <w:semiHidden/>
     <w:unhideWhenUsed/>
@@ -3238,13 +3555,13 @@
       <w:color w:val="595959" w:themeColor="text1" w:themeTint="A6"/>
     </w:rPr>
   </w:style>
-  <w:style w:type="character" w:default="1" w:styleId="DefaultParagraphFont">
+  <w:style w:type="character" w:default="1" w:styleId="Fuentedeprrafopredeter">
     <w:name w:val="Default Paragraph Font"/>
     <w:uiPriority w:val="1"/>
     <w:semiHidden/>
     <w:unhideWhenUsed/>
   </w:style>
-  <w:style w:type="table" w:default="1" w:styleId="TableNormal">
+  <w:style w:type="table" w:default="1" w:styleId="Tablanormal">
     <w:name w:val="Normal Table"/>
     <w:uiPriority w:val="99"/>
     <w:semiHidden/>
@@ -3259,16 +3576,16 @@
       </w:tblCellMar>
     </w:tblPr>
   </w:style>
-  <w:style w:type="numbering" w:default="1" w:styleId="NoList">
+  <w:style w:type="numbering" w:default="1" w:styleId="Sinlista">
     <w:name w:val="No List"/>
     <w:uiPriority w:val="99"/>
     <w:semiHidden/>
     <w:unhideWhenUsed/>
   </w:style>
-  <w:style w:type="character" w:customStyle="1" w:styleId="Heading1Char">
-    <w:name w:val="Heading 1 Char"/>
-    <w:basedOn w:val="DefaultParagraphFont"/>
-    <w:link w:val="Heading1"/>
+  <w:style w:type="character" w:customStyle="1" w:styleId="Ttulo1Car">
+    <w:name w:val="Título 1 Car"/>
+    <w:basedOn w:val="Fuentedeprrafopredeter"/>
+    <w:link w:val="Ttulo1"/>
     <w:uiPriority w:val="9"/>
     <w:rsid w:val="00867061"/>
     <w:rPr>
@@ -3278,10 +3595,10 @@
       <w:szCs w:val="36"/>
     </w:rPr>
   </w:style>
-  <w:style w:type="character" w:customStyle="1" w:styleId="Heading2Char">
-    <w:name w:val="Heading 2 Char"/>
-    <w:basedOn w:val="DefaultParagraphFont"/>
-    <w:link w:val="Heading2"/>
+  <w:style w:type="character" w:customStyle="1" w:styleId="Ttulo2Car">
+    <w:name w:val="Título 2 Car"/>
+    <w:basedOn w:val="Fuentedeprrafopredeter"/>
+    <w:link w:val="Ttulo2"/>
     <w:uiPriority w:val="9"/>
     <w:rsid w:val="00867061"/>
     <w:rPr>
@@ -3291,10 +3608,10 @@
       <w:szCs w:val="28"/>
     </w:rPr>
   </w:style>
-  <w:style w:type="character" w:customStyle="1" w:styleId="Heading3Char">
-    <w:name w:val="Heading 3 Char"/>
-    <w:basedOn w:val="DefaultParagraphFont"/>
-    <w:link w:val="Heading3"/>
+  <w:style w:type="character" w:customStyle="1" w:styleId="Ttulo3Car">
+    <w:name w:val="Título 3 Car"/>
+    <w:basedOn w:val="Fuentedeprrafopredeter"/>
+    <w:link w:val="Ttulo3"/>
     <w:uiPriority w:val="9"/>
     <w:rsid w:val="00867061"/>
     <w:rPr>
@@ -3304,10 +3621,10 @@
       <w:szCs w:val="26"/>
     </w:rPr>
   </w:style>
-  <w:style w:type="character" w:customStyle="1" w:styleId="Heading4Char">
-    <w:name w:val="Heading 4 Char"/>
-    <w:basedOn w:val="DefaultParagraphFont"/>
-    <w:link w:val="Heading4"/>
+  <w:style w:type="character" w:customStyle="1" w:styleId="Ttulo4Car">
+    <w:name w:val="Título 4 Car"/>
+    <w:basedOn w:val="Fuentedeprrafopredeter"/>
+    <w:link w:val="Ttulo4"/>
     <w:uiPriority w:val="9"/>
     <w:rsid w:val="00867061"/>
     <w:rPr>
@@ -3316,10 +3633,10 @@
       <w:szCs w:val="24"/>
     </w:rPr>
   </w:style>
-  <w:style w:type="character" w:customStyle="1" w:styleId="Heading5Char">
-    <w:name w:val="Heading 5 Char"/>
-    <w:basedOn w:val="DefaultParagraphFont"/>
-    <w:link w:val="Heading5"/>
+  <w:style w:type="character" w:customStyle="1" w:styleId="Ttulo5Car">
+    <w:name w:val="Título 5 Car"/>
+    <w:basedOn w:val="Fuentedeprrafopredeter"/>
+    <w:link w:val="Ttulo5"/>
     <w:uiPriority w:val="9"/>
     <w:semiHidden/>
     <w:rsid w:val="00867061"/>
@@ -3331,10 +3648,10 @@
       <w:szCs w:val="22"/>
     </w:rPr>
   </w:style>
-  <w:style w:type="character" w:customStyle="1" w:styleId="Heading6Char">
-    <w:name w:val="Heading 6 Char"/>
-    <w:basedOn w:val="DefaultParagraphFont"/>
-    <w:link w:val="Heading6"/>
+  <w:style w:type="character" w:customStyle="1" w:styleId="Ttulo6Car">
+    <w:name w:val="Título 6 Car"/>
+    <w:basedOn w:val="Fuentedeprrafopredeter"/>
+    <w:link w:val="Ttulo6"/>
     <w:uiPriority w:val="9"/>
     <w:semiHidden/>
     <w:rsid w:val="00867061"/>
@@ -3343,10 +3660,10 @@
       <w:color w:val="595959" w:themeColor="text1" w:themeTint="A6"/>
     </w:rPr>
   </w:style>
-  <w:style w:type="character" w:customStyle="1" w:styleId="Heading7Char">
-    <w:name w:val="Heading 7 Char"/>
-    <w:basedOn w:val="DefaultParagraphFont"/>
-    <w:link w:val="Heading7"/>
+  <w:style w:type="character" w:customStyle="1" w:styleId="Ttulo7Car">
+    <w:name w:val="Título 7 Car"/>
+    <w:basedOn w:val="Fuentedeprrafopredeter"/>
+    <w:link w:val="Ttulo7"/>
     <w:uiPriority w:val="9"/>
     <w:semiHidden/>
     <w:rsid w:val="00867061"/>
@@ -3357,10 +3674,10 @@
       <w:color w:val="595959" w:themeColor="text1" w:themeTint="A6"/>
     </w:rPr>
   </w:style>
-  <w:style w:type="character" w:customStyle="1" w:styleId="Heading8Char">
-    <w:name w:val="Heading 8 Char"/>
-    <w:basedOn w:val="DefaultParagraphFont"/>
-    <w:link w:val="Heading8"/>
+  <w:style w:type="character" w:customStyle="1" w:styleId="Ttulo8Car">
+    <w:name w:val="Título 8 Car"/>
+    <w:basedOn w:val="Fuentedeprrafopredeter"/>
+    <w:link w:val="Ttulo8"/>
     <w:uiPriority w:val="9"/>
     <w:semiHidden/>
     <w:rsid w:val="00867061"/>
@@ -3370,10 +3687,10 @@
       <w:color w:val="595959" w:themeColor="text1" w:themeTint="A6"/>
     </w:rPr>
   </w:style>
-  <w:style w:type="character" w:customStyle="1" w:styleId="Heading9Char">
-    <w:name w:val="Heading 9 Char"/>
-    <w:basedOn w:val="DefaultParagraphFont"/>
-    <w:link w:val="Heading9"/>
+  <w:style w:type="character" w:customStyle="1" w:styleId="Ttulo9Car">
+    <w:name w:val="Título 9 Car"/>
+    <w:basedOn w:val="Fuentedeprrafopredeter"/>
+    <w:link w:val="Ttulo9"/>
     <w:uiPriority w:val="9"/>
     <w:semiHidden/>
     <w:rsid w:val="00867061"/>
@@ -3385,7 +3702,7 @@
       <w:color w:val="595959" w:themeColor="text1" w:themeTint="A6"/>
     </w:rPr>
   </w:style>
-  <w:style w:type="paragraph" w:styleId="Caption">
+  <w:style w:type="paragraph" w:styleId="Descripcin">
     <w:name w:val="caption"/>
     <w:basedOn w:val="Normal"/>
     <w:next w:val="Normal"/>
@@ -3405,11 +3722,11 @@
       <w:szCs w:val="20"/>
     </w:rPr>
   </w:style>
-  <w:style w:type="paragraph" w:styleId="Title">
+  <w:style w:type="paragraph" w:styleId="Ttulo">
     <w:name w:val="Title"/>
     <w:basedOn w:val="Normal"/>
     <w:next w:val="Normal"/>
-    <w:link w:val="TitleChar"/>
+    <w:link w:val="TtuloCar"/>
     <w:uiPriority w:val="10"/>
     <w:qFormat/>
     <w:rsid w:val="00867061"/>
@@ -3425,10 +3742,10 @@
       <w:szCs w:val="80"/>
     </w:rPr>
   </w:style>
-  <w:style w:type="character" w:customStyle="1" w:styleId="TitleChar">
-    <w:name w:val="Title Char"/>
-    <w:basedOn w:val="DefaultParagraphFont"/>
-    <w:link w:val="Title"/>
+  <w:style w:type="character" w:customStyle="1" w:styleId="TtuloCar">
+    <w:name w:val="Título Car"/>
+    <w:basedOn w:val="Fuentedeprrafopredeter"/>
+    <w:link w:val="Ttulo"/>
     <w:uiPriority w:val="10"/>
     <w:rsid w:val="00867061"/>
     <w:rPr>
@@ -3439,11 +3756,11 @@
       <w:szCs w:val="80"/>
     </w:rPr>
   </w:style>
-  <w:style w:type="paragraph" w:styleId="Subtitle">
+  <w:style w:type="paragraph" w:styleId="Subttulo">
     <w:name w:val="Subtitle"/>
     <w:basedOn w:val="Normal"/>
     <w:next w:val="Normal"/>
-    <w:link w:val="SubtitleChar"/>
+    <w:link w:val="SubttuloCar"/>
     <w:uiPriority w:val="11"/>
     <w:qFormat/>
     <w:rsid w:val="00867061"/>
@@ -3460,10 +3777,10 @@
       <w:szCs w:val="30"/>
     </w:rPr>
   </w:style>
-  <w:style w:type="character" w:customStyle="1" w:styleId="SubtitleChar">
-    <w:name w:val="Subtitle Char"/>
-    <w:basedOn w:val="DefaultParagraphFont"/>
-    <w:link w:val="Subtitle"/>
+  <w:style w:type="character" w:customStyle="1" w:styleId="SubttuloCar">
+    <w:name w:val="Subtítulo Car"/>
+    <w:basedOn w:val="Fuentedeprrafopredeter"/>
+    <w:link w:val="Subttulo"/>
     <w:uiPriority w:val="11"/>
     <w:rsid w:val="00867061"/>
     <w:rPr>
@@ -3473,9 +3790,9 @@
       <w:szCs w:val="30"/>
     </w:rPr>
   </w:style>
-  <w:style w:type="character" w:styleId="Strong">
+  <w:style w:type="character" w:styleId="Textoennegrita">
     <w:name w:val="Strong"/>
-    <w:basedOn w:val="DefaultParagraphFont"/>
+    <w:basedOn w:val="Fuentedeprrafopredeter"/>
     <w:uiPriority w:val="22"/>
     <w:qFormat/>
     <w:rsid w:val="00867061"/>
@@ -3484,9 +3801,9 @@
       <w:bCs/>
     </w:rPr>
   </w:style>
-  <w:style w:type="character" w:styleId="Emphasis">
+  <w:style w:type="character" w:styleId="nfasis">
     <w:name w:val="Emphasis"/>
-    <w:basedOn w:val="DefaultParagraphFont"/>
+    <w:basedOn w:val="Fuentedeprrafopredeter"/>
     <w:uiPriority w:val="20"/>
     <w:qFormat/>
     <w:rsid w:val="00867061"/>
@@ -3495,9 +3812,9 @@
       <w:iCs/>
     </w:rPr>
   </w:style>
-  <w:style w:type="paragraph" w:styleId="NoSpacing">
+  <w:style w:type="paragraph" w:styleId="Sinespaciado">
     <w:name w:val="No Spacing"/>
-    <w:link w:val="NoSpacingChar"/>
+    <w:link w:val="SinespaciadoCar"/>
     <w:uiPriority w:val="1"/>
     <w:qFormat/>
     <w:rsid w:val="00867061"/>
@@ -3505,11 +3822,11 @@
       <w:spacing w:after="0" w:line="240" w:lineRule="auto"/>
     </w:pPr>
   </w:style>
-  <w:style w:type="paragraph" w:styleId="Quote">
+  <w:style w:type="paragraph" w:styleId="Cita">
     <w:name w:val="Quote"/>
     <w:basedOn w:val="Normal"/>
     <w:next w:val="Normal"/>
-    <w:link w:val="QuoteChar"/>
+    <w:link w:val="CitaCar"/>
     <w:uiPriority w:val="29"/>
     <w:qFormat/>
     <w:rsid w:val="00867061"/>
@@ -3523,10 +3840,10 @@
       <w:iCs/>
     </w:rPr>
   </w:style>
-  <w:style w:type="character" w:customStyle="1" w:styleId="QuoteChar">
-    <w:name w:val="Quote Char"/>
-    <w:basedOn w:val="DefaultParagraphFont"/>
-    <w:link w:val="Quote"/>
+  <w:style w:type="character" w:customStyle="1" w:styleId="CitaCar">
+    <w:name w:val="Cita Car"/>
+    <w:basedOn w:val="Fuentedeprrafopredeter"/>
+    <w:link w:val="Cita"/>
     <w:uiPriority w:val="29"/>
     <w:rsid w:val="00867061"/>
     <w:rPr>
@@ -3534,11 +3851,11 @@
       <w:iCs/>
     </w:rPr>
   </w:style>
-  <w:style w:type="paragraph" w:styleId="IntenseQuote">
+  <w:style w:type="paragraph" w:styleId="Citadestacada">
     <w:name w:val="Intense Quote"/>
     <w:basedOn w:val="Normal"/>
     <w:next w:val="Normal"/>
-    <w:link w:val="IntenseQuoteChar"/>
+    <w:link w:val="CitadestacadaCar"/>
     <w:uiPriority w:val="30"/>
     <w:qFormat/>
     <w:rsid w:val="00867061"/>
@@ -3554,10 +3871,10 @@
       <w:szCs w:val="28"/>
     </w:rPr>
   </w:style>
-  <w:style w:type="character" w:customStyle="1" w:styleId="IntenseQuoteChar">
-    <w:name w:val="Intense Quote Char"/>
-    <w:basedOn w:val="DefaultParagraphFont"/>
-    <w:link w:val="IntenseQuote"/>
+  <w:style w:type="character" w:customStyle="1" w:styleId="CitadestacadaCar">
+    <w:name w:val="Cita destacada Car"/>
+    <w:basedOn w:val="Fuentedeprrafopredeter"/>
+    <w:link w:val="Citadestacada"/>
     <w:uiPriority w:val="30"/>
     <w:rsid w:val="00867061"/>
     <w:rPr>
@@ -3567,9 +3884,9 @@
       <w:szCs w:val="28"/>
     </w:rPr>
   </w:style>
-  <w:style w:type="character" w:styleId="SubtleEmphasis">
+  <w:style w:type="character" w:styleId="nfasissutil">
     <w:name w:val="Subtle Emphasis"/>
-    <w:basedOn w:val="DefaultParagraphFont"/>
+    <w:basedOn w:val="Fuentedeprrafopredeter"/>
     <w:uiPriority w:val="19"/>
     <w:qFormat/>
     <w:rsid w:val="00867061"/>
@@ -3579,9 +3896,9 @@
       <w:color w:val="595959" w:themeColor="text1" w:themeTint="A6"/>
     </w:rPr>
   </w:style>
-  <w:style w:type="character" w:styleId="IntenseEmphasis">
+  <w:style w:type="character" w:styleId="nfasisintenso">
     <w:name w:val="Intense Emphasis"/>
-    <w:basedOn w:val="DefaultParagraphFont"/>
+    <w:basedOn w:val="Fuentedeprrafopredeter"/>
     <w:uiPriority w:val="21"/>
     <w:qFormat/>
     <w:rsid w:val="00867061"/>
@@ -3592,9 +3909,9 @@
       <w:iCs/>
     </w:rPr>
   </w:style>
-  <w:style w:type="character" w:styleId="SubtleReference">
+  <w:style w:type="character" w:styleId="Referenciasutil">
     <w:name w:val="Subtle Reference"/>
-    <w:basedOn w:val="DefaultParagraphFont"/>
+    <w:basedOn w:val="Fuentedeprrafopredeter"/>
     <w:uiPriority w:val="31"/>
     <w:qFormat/>
     <w:rsid w:val="00867061"/>
@@ -3603,9 +3920,9 @@
       <w:color w:val="404040" w:themeColor="text1" w:themeTint="BF"/>
     </w:rPr>
   </w:style>
-  <w:style w:type="character" w:styleId="IntenseReference">
+  <w:style w:type="character" w:styleId="Referenciaintensa">
     <w:name w:val="Intense Reference"/>
-    <w:basedOn w:val="DefaultParagraphFont"/>
+    <w:basedOn w:val="Fuentedeprrafopredeter"/>
     <w:uiPriority w:val="32"/>
     <w:qFormat/>
     <w:rsid w:val="00867061"/>
@@ -3616,9 +3933,9 @@
       <w:u w:val="single"/>
     </w:rPr>
   </w:style>
-  <w:style w:type="character" w:styleId="BookTitle">
+  <w:style w:type="character" w:styleId="Ttulodellibro">
     <w:name w:val="Book Title"/>
-    <w:basedOn w:val="DefaultParagraphFont"/>
+    <w:basedOn w:val="Fuentedeprrafopredeter"/>
     <w:uiPriority w:val="33"/>
     <w:qFormat/>
     <w:rsid w:val="00867061"/>
@@ -3628,9 +3945,9 @@
       <w:smallCaps/>
     </w:rPr>
   </w:style>
-  <w:style w:type="paragraph" w:styleId="TOCHeading">
+  <w:style w:type="paragraph" w:styleId="TtuloTDC">
     <w:name w:val="TOC Heading"/>
-    <w:basedOn w:val="Heading1"/>
+    <w:basedOn w:val="Ttulo1"/>
     <w:next w:val="Normal"/>
     <w:uiPriority w:val="39"/>
     <w:semiHidden/>
@@ -3641,7 +3958,7 @@
       <w:outlineLvl w:val="9"/>
     </w:pPr>
   </w:style>
-  <w:style w:type="paragraph" w:styleId="ListParagraph">
+  <w:style w:type="paragraph" w:styleId="Prrafodelista">
     <w:name w:val="List Paragraph"/>
     <w:basedOn w:val="Normal"/>
     <w:uiPriority w:val="34"/>
@@ -3652,16 +3969,16 @@
       <w:contextualSpacing/>
     </w:pPr>
   </w:style>
-  <w:style w:type="character" w:customStyle="1" w:styleId="NoSpacingChar">
-    <w:name w:val="No Spacing Char"/>
-    <w:basedOn w:val="DefaultParagraphFont"/>
-    <w:link w:val="NoSpacing"/>
+  <w:style w:type="character" w:customStyle="1" w:styleId="SinespaciadoCar">
+    <w:name w:val="Sin espaciado Car"/>
+    <w:basedOn w:val="Fuentedeprrafopredeter"/>
+    <w:link w:val="Sinespaciado"/>
     <w:uiPriority w:val="1"/>
     <w:rsid w:val="00F728CA"/>
   </w:style>
-  <w:style w:type="table" w:styleId="TableGrid">
+  <w:style w:type="table" w:styleId="Tablaconcuadrcula">
     <w:name w:val="Table Grid"/>
-    <w:basedOn w:val="TableNormal"/>
+    <w:basedOn w:val="Tablanormal"/>
     <w:uiPriority w:val="39"/>
     <w:rsid w:val="00EB7DAB"/>
     <w:pPr>
@@ -3678,10 +3995,10 @@
       </w:tblBorders>
     </w:tblPr>
   </w:style>
-  <w:style w:type="paragraph" w:styleId="Header">
+  <w:style w:type="paragraph" w:styleId="Encabezado">
     <w:name w:val="header"/>
     <w:basedOn w:val="Normal"/>
-    <w:link w:val="HeaderChar"/>
+    <w:link w:val="EncabezadoCar"/>
     <w:uiPriority w:val="99"/>
     <w:unhideWhenUsed/>
     <w:rsid w:val="00F3307F"/>
@@ -3693,17 +4010,17 @@
       <w:spacing w:after="0" w:line="240" w:lineRule="auto"/>
     </w:pPr>
   </w:style>
-  <w:style w:type="character" w:customStyle="1" w:styleId="HeaderChar">
-    <w:name w:val="Header Char"/>
-    <w:basedOn w:val="DefaultParagraphFont"/>
-    <w:link w:val="Header"/>
+  <w:style w:type="character" w:customStyle="1" w:styleId="EncabezadoCar">
+    <w:name w:val="Encabezado Car"/>
+    <w:basedOn w:val="Fuentedeprrafopredeter"/>
+    <w:link w:val="Encabezado"/>
     <w:uiPriority w:val="99"/>
     <w:rsid w:val="00F3307F"/>
   </w:style>
-  <w:style w:type="paragraph" w:styleId="Footer">
+  <w:style w:type="paragraph" w:styleId="Piedepgina">
     <w:name w:val="footer"/>
     <w:basedOn w:val="Normal"/>
-    <w:link w:val="FooterChar"/>
+    <w:link w:val="PiedepginaCar"/>
     <w:uiPriority w:val="99"/>
     <w:unhideWhenUsed/>
     <w:rsid w:val="00F3307F"/>
@@ -3715,16 +4032,16 @@
       <w:spacing w:after="0" w:line="240" w:lineRule="auto"/>
     </w:pPr>
   </w:style>
-  <w:style w:type="character" w:customStyle="1" w:styleId="FooterChar">
-    <w:name w:val="Footer Char"/>
-    <w:basedOn w:val="DefaultParagraphFont"/>
-    <w:link w:val="Footer"/>
+  <w:style w:type="character" w:customStyle="1" w:styleId="PiedepginaCar">
+    <w:name w:val="Pie de página Car"/>
+    <w:basedOn w:val="Fuentedeprrafopredeter"/>
+    <w:link w:val="Piedepgina"/>
     <w:uiPriority w:val="99"/>
     <w:rsid w:val="00F3307F"/>
   </w:style>
-  <w:style w:type="character" w:styleId="Hyperlink">
+  <w:style w:type="character" w:styleId="Hipervnculo">
     <w:name w:val="Hyperlink"/>
-    <w:basedOn w:val="DefaultParagraphFont"/>
+    <w:basedOn w:val="Fuentedeprrafopredeter"/>
     <w:uiPriority w:val="99"/>
     <w:semiHidden/>
     <w:unhideWhenUsed/>

</xml_diff>